<commit_message>
Nuevos pantallos en la documentacion
</commit_message>
<xml_diff>
--- a/proyectos/1/NavaDavid-TaveraDavid/NavaDavid-TaveraDavid_Documentación.docx
+++ b/proyectos/1/NavaDavid-TaveraDavid/NavaDavid-TaveraDavid_Documentación.docx
@@ -630,27 +630,7 @@
           <w:szCs w:val="24"/>
           <w:lang w:val="es-ES"/>
         </w:rPr>
-        <w:t xml:space="preserve">semáforos y </w:t>
-      </w:r>
-      <w:proofErr w:type="spellStart"/>
-      <w:r>
-        <w:rPr>
-          <w:rFonts w:ascii="Arial" w:hAnsi="Arial" w:cs="Arial"/>
-          <w:sz w:val="24"/>
-          <w:szCs w:val="24"/>
-          <w:lang w:val="es-ES"/>
-        </w:rPr>
-        <w:t>mutex</w:t>
-      </w:r>
-      <w:proofErr w:type="spellEnd"/>
-      <w:r>
-        <w:rPr>
-          <w:rFonts w:ascii="Arial" w:hAnsi="Arial" w:cs="Arial"/>
-          <w:sz w:val="24"/>
-          <w:szCs w:val="24"/>
-          <w:lang w:val="es-ES"/>
-        </w:rPr>
-        <w:t xml:space="preserve"> para controlar el acceso compartido a los recursos.</w:t>
+        <w:t>semáforos y mutex para controlar el acceso compartido a los recursos.</w:t>
       </w:r>
     </w:p>
     <w:p>
@@ -732,7 +712,6 @@
           <w:lang w:val="es-ES"/>
         </w:rPr>
       </w:pPr>
-      <w:proofErr w:type="spellStart"/>
       <w:r>
         <w:rPr>
           <w:rFonts w:ascii="Arial" w:hAnsi="Arial" w:cs="Arial"/>
@@ -742,19 +721,7 @@
           <w:szCs w:val="24"/>
           <w:lang w:val="es-ES"/>
         </w:rPr>
-        <w:t>Mutex</w:t>
-      </w:r>
-      <w:proofErr w:type="spellEnd"/>
-      <w:r>
-        <w:rPr>
-          <w:rFonts w:ascii="Arial" w:hAnsi="Arial" w:cs="Arial"/>
-          <w:b/>
-          <w:bCs/>
-          <w:sz w:val="24"/>
-          <w:szCs w:val="24"/>
-          <w:lang w:val="es-ES"/>
-        </w:rPr>
-        <w:t xml:space="preserve">: </w:t>
+        <w:t xml:space="preserve">Mutex: </w:t>
       </w:r>
       <w:r>
         <w:rPr>
@@ -814,27 +781,7 @@
           <w:szCs w:val="24"/>
           <w:lang w:val="es-ES"/>
         </w:rPr>
-        <w:t>‘</w:t>
-      </w:r>
-      <w:proofErr w:type="spellStart"/>
-      <w:r>
-        <w:rPr>
-          <w:rFonts w:ascii="Arial" w:hAnsi="Arial" w:cs="Arial"/>
-          <w:sz w:val="24"/>
-          <w:szCs w:val="24"/>
-          <w:lang w:val="es-ES"/>
-        </w:rPr>
-        <w:t>impresoras_disponibles</w:t>
-      </w:r>
-      <w:proofErr w:type="spellEnd"/>
-      <w:r>
-        <w:rPr>
-          <w:rFonts w:ascii="Arial" w:hAnsi="Arial" w:cs="Arial"/>
-          <w:sz w:val="24"/>
-          <w:szCs w:val="24"/>
-          <w:lang w:val="es-ES"/>
-        </w:rPr>
-        <w:t>’: Impresoras funcionales en el sistema.</w:t>
+        <w:t>‘impresoras_disponibles’: Impresoras funcionales en el sistema.</w:t>
       </w:r>
     </w:p>
     <w:p>
@@ -861,27 +808,7 @@
           <w:szCs w:val="24"/>
           <w:lang w:val="es-ES"/>
         </w:rPr>
-        <w:t>‘</w:t>
-      </w:r>
-      <w:proofErr w:type="spellStart"/>
-      <w:r>
-        <w:rPr>
-          <w:rFonts w:ascii="Arial" w:hAnsi="Arial" w:cs="Arial"/>
-          <w:sz w:val="24"/>
-          <w:szCs w:val="24"/>
-          <w:lang w:val="es-ES"/>
-        </w:rPr>
-        <w:t>usuarios_activos</w:t>
-      </w:r>
-      <w:proofErr w:type="spellEnd"/>
-      <w:r>
-        <w:rPr>
-          <w:rFonts w:ascii="Arial" w:hAnsi="Arial" w:cs="Arial"/>
-          <w:sz w:val="24"/>
-          <w:szCs w:val="24"/>
-          <w:lang w:val="es-ES"/>
-        </w:rPr>
-        <w:t>’: número de usuarios restantes.</w:t>
+        <w:t>‘usuarios_activos’: número de usuarios restantes.</w:t>
       </w:r>
     </w:p>
     <w:p>
@@ -908,47 +835,7 @@
           <w:szCs w:val="24"/>
           <w:lang w:val="es-ES"/>
         </w:rPr>
-        <w:t>‘</w:t>
-      </w:r>
-      <w:proofErr w:type="spellStart"/>
-      <w:r>
-        <w:rPr>
-          <w:rFonts w:ascii="Arial" w:hAnsi="Arial" w:cs="Arial"/>
-          <w:sz w:val="24"/>
-          <w:szCs w:val="24"/>
-          <w:lang w:val="es-ES"/>
-        </w:rPr>
-        <w:t>estado_</w:t>
-      </w:r>
-      <w:proofErr w:type="gramStart"/>
-      <w:r>
-        <w:rPr>
-          <w:rFonts w:ascii="Arial" w:hAnsi="Arial" w:cs="Arial"/>
-          <w:sz w:val="24"/>
-          <w:szCs w:val="24"/>
-          <w:lang w:val="es-ES"/>
-        </w:rPr>
-        <w:t>impresoras</w:t>
-      </w:r>
-      <w:proofErr w:type="spellEnd"/>
-      <w:r>
-        <w:rPr>
-          <w:rFonts w:ascii="Arial" w:hAnsi="Arial" w:cs="Arial"/>
-          <w:sz w:val="24"/>
-          <w:szCs w:val="24"/>
-          <w:lang w:val="es-ES"/>
-        </w:rPr>
-        <w:t>[</w:t>
-      </w:r>
-      <w:proofErr w:type="gramEnd"/>
-      <w:r>
-        <w:rPr>
-          <w:rFonts w:ascii="Arial" w:hAnsi="Arial" w:cs="Arial"/>
-          <w:sz w:val="24"/>
-          <w:szCs w:val="24"/>
-          <w:lang w:val="es-ES"/>
-        </w:rPr>
-        <w:t>]’: estado de cada impresora que puede ser 1 =  operativa o 0 = dañada.</w:t>
+        <w:t>‘estado_impresoras[]’: estado de cada impresora que puede ser 1 =  operativa o 0 = dañada.</w:t>
       </w:r>
     </w:p>
     <w:p>
@@ -975,67 +862,7 @@
           <w:szCs w:val="24"/>
           <w:lang w:val="es-ES"/>
         </w:rPr>
-        <w:t>‘</w:t>
-      </w:r>
-      <w:proofErr w:type="spellStart"/>
-      <w:r>
-        <w:rPr>
-          <w:rFonts w:ascii="Arial" w:hAnsi="Arial" w:cs="Arial"/>
-          <w:sz w:val="24"/>
-          <w:szCs w:val="24"/>
-          <w:lang w:val="es-ES"/>
-        </w:rPr>
-        <w:t>en_</w:t>
-      </w:r>
-      <w:proofErr w:type="gramStart"/>
-      <w:r>
-        <w:rPr>
-          <w:rFonts w:ascii="Arial" w:hAnsi="Arial" w:cs="Arial"/>
-          <w:sz w:val="24"/>
-          <w:szCs w:val="24"/>
-          <w:lang w:val="es-ES"/>
-        </w:rPr>
-        <w:t>uso</w:t>
-      </w:r>
-      <w:proofErr w:type="spellEnd"/>
-      <w:r>
-        <w:rPr>
-          <w:rFonts w:ascii="Arial" w:hAnsi="Arial" w:cs="Arial"/>
-          <w:sz w:val="24"/>
-          <w:szCs w:val="24"/>
-          <w:lang w:val="es-ES"/>
-        </w:rPr>
-        <w:t>[</w:t>
-      </w:r>
-      <w:proofErr w:type="gramEnd"/>
-      <w:r>
-        <w:rPr>
-          <w:rFonts w:ascii="Arial" w:hAnsi="Arial" w:cs="Arial"/>
-          <w:sz w:val="24"/>
-          <w:szCs w:val="24"/>
-          <w:lang w:val="es-ES"/>
-        </w:rPr>
-        <w:t xml:space="preserve">]’: indica que una impresora </w:t>
-      </w:r>
-      <w:proofErr w:type="spellStart"/>
-      <w:r>
-        <w:rPr>
-          <w:rFonts w:ascii="Arial" w:hAnsi="Arial" w:cs="Arial"/>
-          <w:sz w:val="24"/>
-          <w:szCs w:val="24"/>
-          <w:lang w:val="es-ES"/>
-        </w:rPr>
-        <w:t>esta</w:t>
-      </w:r>
-      <w:proofErr w:type="spellEnd"/>
-      <w:r>
-        <w:rPr>
-          <w:rFonts w:ascii="Arial" w:hAnsi="Arial" w:cs="Arial"/>
-          <w:sz w:val="24"/>
-          <w:szCs w:val="24"/>
-          <w:lang w:val="es-ES"/>
-        </w:rPr>
-        <w:t xml:space="preserve"> siendo usada actualmente</w:t>
+        <w:t>‘en_uso[]’: indica que una impresora esta siendo usada actualmente</w:t>
       </w:r>
     </w:p>
     <w:p>
@@ -1062,19 +889,8 @@
           <w:szCs w:val="24"/>
           <w:lang w:val="es-ES"/>
         </w:rPr>
-        <w:t>‘</w:t>
-      </w:r>
-      <w:proofErr w:type="spellStart"/>
-      <w:r>
-        <w:rPr>
-          <w:rFonts w:ascii="Arial" w:hAnsi="Arial" w:cs="Arial"/>
-          <w:sz w:val="24"/>
-          <w:szCs w:val="24"/>
-          <w:lang w:val="es-ES"/>
-        </w:rPr>
-        <w:t>ultima_impresora_usada</w:t>
-      </w:r>
-      <w:proofErr w:type="spellEnd"/>
+        <w:t>‘ultima_impresora_usada</w:t>
+      </w:r>
       <w:r>
         <w:rPr>
           <w:rFonts w:ascii="Arial" w:hAnsi="Arial" w:cs="Arial"/>
@@ -1421,27 +1237,7 @@
           <w:szCs w:val="24"/>
           <w:lang w:val="es-ES"/>
         </w:rPr>
-        <w:t xml:space="preserve">Inicializa semáforo y </w:t>
-      </w:r>
-      <w:proofErr w:type="spellStart"/>
-      <w:r>
-        <w:rPr>
-          <w:rFonts w:ascii="Arial" w:hAnsi="Arial" w:cs="Arial"/>
-          <w:sz w:val="24"/>
-          <w:szCs w:val="24"/>
-          <w:lang w:val="es-ES"/>
-        </w:rPr>
-        <w:t>mutex</w:t>
-      </w:r>
-      <w:proofErr w:type="spellEnd"/>
-      <w:r>
-        <w:rPr>
-          <w:rFonts w:ascii="Arial" w:hAnsi="Arial" w:cs="Arial"/>
-          <w:sz w:val="24"/>
-          <w:szCs w:val="24"/>
-          <w:lang w:val="es-ES"/>
-        </w:rPr>
-        <w:t>.</w:t>
+        <w:t>Inicializa semáforo y mutex.</w:t>
       </w:r>
     </w:p>
     <w:p>
@@ -1564,7 +1360,6 @@
         <w:lastRenderedPageBreak/>
         <w:t xml:space="preserve">Espera a que todos los hilos terminen con </w:t>
       </w:r>
-      <w:proofErr w:type="spellStart"/>
       <w:r>
         <w:rPr>
           <w:rFonts w:ascii="Arial" w:hAnsi="Arial" w:cs="Arial"/>
@@ -1576,7 +1371,6 @@
         </w:rPr>
         <w:t>pthread_join</w:t>
       </w:r>
-      <w:proofErr w:type="spellEnd"/>
       <w:r>
         <w:rPr>
           <w:rFonts w:ascii="Arial" w:hAnsi="Arial" w:cs="Arial"/>
@@ -1636,7 +1430,6 @@
         </w:rPr>
         <w:t xml:space="preserve">Espera turno mediante </w:t>
       </w:r>
-      <w:proofErr w:type="spellStart"/>
       <w:r>
         <w:rPr>
           <w:rFonts w:ascii="Arial" w:hAnsi="Arial" w:cs="Arial"/>
@@ -1646,9 +1439,29 @@
           <w:szCs w:val="24"/>
           <w:lang w:val="es-ES"/>
         </w:rPr>
-        <w:t>sem_wait</w:t>
-      </w:r>
-      <w:proofErr w:type="spellEnd"/>
+        <w:t>sem_wait(&amp;impresora)</w:t>
+      </w:r>
+    </w:p>
+    <w:p>
+      <w:pPr>
+        <w:pStyle w:val="Prrafodelista"/>
+        <w:jc w:val="both"/>
+        <w:rPr>
+          <w:rFonts w:ascii="Arial" w:hAnsi="Arial" w:cs="Arial"/>
+          <w:sz w:val="24"/>
+          <w:szCs w:val="24"/>
+          <w:lang w:val="es-ES"/>
+        </w:rPr>
+      </w:pPr>
+      <w:r>
+        <w:rPr>
+          <w:rFonts w:ascii="Arial" w:hAnsi="Arial" w:cs="Arial"/>
+          <w:sz w:val="24"/>
+          <w:szCs w:val="24"/>
+          <w:lang w:val="es-ES"/>
+        </w:rPr>
+        <w:t xml:space="preserve">Busca una impresora disponible con </w:t>
+      </w:r>
       <w:r>
         <w:rPr>
           <w:rFonts w:ascii="Arial" w:hAnsi="Arial" w:cs="Arial"/>
@@ -1658,7 +1471,7 @@
           <w:szCs w:val="24"/>
           <w:lang w:val="es-ES"/>
         </w:rPr>
-        <w:t>(&amp;impresora)</w:t>
+        <w:t>obtenerImpresoraDisponible()</w:t>
       </w:r>
     </w:p>
     <w:p>
@@ -1679,11 +1492,13 @@
           <w:szCs w:val="24"/>
           <w:lang w:val="es-ES"/>
         </w:rPr>
-        <w:t xml:space="preserve">Busca una impresora disponible con </w:t>
-      </w:r>
-      <w:proofErr w:type="spellStart"/>
-      <w:proofErr w:type="gramStart"/>
-      <w:r>
+        <w:t>Realiza una acción aleatoria</w:t>
+      </w:r>
+    </w:p>
+    <w:p>
+      <w:pPr>
+        <w:pStyle w:val="Prrafodelista"/>
+        <w:jc w:val="both"/>
         <w:rPr>
           <w:rFonts w:ascii="Arial" w:hAnsi="Arial" w:cs="Arial"/>
           <w:i/>
@@ -1692,9 +1507,16 @@
           <w:szCs w:val="24"/>
           <w:lang w:val="es-ES"/>
         </w:rPr>
-        <w:t>obtenerImpresoraDisponible</w:t>
-      </w:r>
-      <w:proofErr w:type="spellEnd"/>
+      </w:pPr>
+      <w:r>
+        <w:rPr>
+          <w:rFonts w:ascii="Arial" w:hAnsi="Arial" w:cs="Arial"/>
+          <w:sz w:val="24"/>
+          <w:szCs w:val="24"/>
+          <w:lang w:val="es-ES"/>
+        </w:rPr>
+        <w:t>Libera la impresora(</w:t>
+      </w:r>
       <w:r>
         <w:rPr>
           <w:rFonts w:ascii="Arial" w:hAnsi="Arial" w:cs="Arial"/>
@@ -1704,9 +1526,17 @@
           <w:szCs w:val="24"/>
           <w:lang w:val="es-ES"/>
         </w:rPr>
-        <w:t>(</w:t>
-      </w:r>
-      <w:proofErr w:type="gramEnd"/>
+        <w:t>sem_post</w:t>
+      </w:r>
+      <w:r>
+        <w:rPr>
+          <w:rFonts w:ascii="Arial" w:hAnsi="Arial" w:cs="Arial"/>
+          <w:sz w:val="24"/>
+          <w:szCs w:val="24"/>
+          <w:lang w:val="es-ES"/>
+        </w:rPr>
+        <w:t xml:space="preserve">) y disminuye los usuarios con </w:t>
+      </w:r>
       <w:r>
         <w:rPr>
           <w:rFonts w:ascii="Arial" w:hAnsi="Arial" w:cs="Arial"/>
@@ -1716,87 +1546,8 @@
           <w:szCs w:val="24"/>
           <w:lang w:val="es-ES"/>
         </w:rPr>
-        <w:t>)</w:t>
-      </w:r>
-    </w:p>
-    <w:p>
-      <w:pPr>
-        <w:pStyle w:val="Prrafodelista"/>
-        <w:jc w:val="both"/>
-        <w:rPr>
-          <w:rFonts w:ascii="Arial" w:hAnsi="Arial" w:cs="Arial"/>
-          <w:sz w:val="24"/>
-          <w:szCs w:val="24"/>
-          <w:lang w:val="es-ES"/>
-        </w:rPr>
-      </w:pPr>
-      <w:r>
-        <w:rPr>
-          <w:rFonts w:ascii="Arial" w:hAnsi="Arial" w:cs="Arial"/>
-          <w:sz w:val="24"/>
-          <w:szCs w:val="24"/>
-          <w:lang w:val="es-ES"/>
-        </w:rPr>
-        <w:t>Realiza una acción aleatoria</w:t>
-      </w:r>
-    </w:p>
-    <w:p>
-      <w:pPr>
-        <w:pStyle w:val="Prrafodelista"/>
-        <w:jc w:val="both"/>
-        <w:rPr>
-          <w:rFonts w:ascii="Arial" w:hAnsi="Arial" w:cs="Arial"/>
-          <w:i/>
-          <w:iCs/>
-          <w:sz w:val="24"/>
-          <w:szCs w:val="24"/>
-          <w:lang w:val="es-ES"/>
-        </w:rPr>
-      </w:pPr>
-      <w:r>
-        <w:rPr>
-          <w:rFonts w:ascii="Arial" w:hAnsi="Arial" w:cs="Arial"/>
-          <w:sz w:val="24"/>
-          <w:szCs w:val="24"/>
-          <w:lang w:val="es-ES"/>
-        </w:rPr>
-        <w:t>Libera la impresora(</w:t>
-      </w:r>
-      <w:proofErr w:type="spellStart"/>
-      <w:r>
-        <w:rPr>
-          <w:rFonts w:ascii="Arial" w:hAnsi="Arial" w:cs="Arial"/>
-          <w:i/>
-          <w:iCs/>
-          <w:sz w:val="24"/>
-          <w:szCs w:val="24"/>
-          <w:lang w:val="es-ES"/>
-        </w:rPr>
-        <w:t>sem_post</w:t>
-      </w:r>
-      <w:proofErr w:type="spellEnd"/>
-      <w:r>
-        <w:rPr>
-          <w:rFonts w:ascii="Arial" w:hAnsi="Arial" w:cs="Arial"/>
-          <w:sz w:val="24"/>
-          <w:szCs w:val="24"/>
-          <w:lang w:val="es-ES"/>
-        </w:rPr>
-        <w:t xml:space="preserve">) y disminuye los usuarios con </w:t>
-      </w:r>
-      <w:proofErr w:type="spellStart"/>
-      <w:r>
-        <w:rPr>
-          <w:rFonts w:ascii="Arial" w:hAnsi="Arial" w:cs="Arial"/>
-          <w:i/>
-          <w:iCs/>
-          <w:sz w:val="24"/>
-          <w:szCs w:val="24"/>
-          <w:lang w:val="es-ES"/>
-        </w:rPr>
         <w:t>usuarios_activos</w:t>
       </w:r>
-      <w:proofErr w:type="spellEnd"/>
     </w:p>
     <w:p>
       <w:pPr>
@@ -2009,27 +1760,7 @@
           <w:szCs w:val="24"/>
           <w:lang w:val="es-ES"/>
         </w:rPr>
-        <w:t xml:space="preserve">Usuarios y </w:t>
-      </w:r>
-      <w:proofErr w:type="spellStart"/>
-      <w:r>
-        <w:rPr>
-          <w:rFonts w:ascii="Arial" w:hAnsi="Arial" w:cs="Arial"/>
-          <w:sz w:val="24"/>
-          <w:szCs w:val="24"/>
-          <w:lang w:val="es-ES"/>
-        </w:rPr>
-        <w:t>mutex</w:t>
-      </w:r>
-      <w:proofErr w:type="spellEnd"/>
-      <w:r>
-        <w:rPr>
-          <w:rFonts w:ascii="Arial" w:hAnsi="Arial" w:cs="Arial"/>
-          <w:sz w:val="24"/>
-          <w:szCs w:val="24"/>
-          <w:lang w:val="es-ES"/>
-        </w:rPr>
-        <w:t>: Al asignar impresoras y modificar variables globales, se requiere protección contra acceso simultáneo</w:t>
+        <w:t>Usuarios y mutex: Al asignar impresoras y modificar variables globales, se requiere protección contra acceso simultáneo</w:t>
       </w:r>
       <w:r>
         <w:rPr>
@@ -2072,27 +1803,7 @@
           <w:szCs w:val="24"/>
           <w:lang w:val="es-ES"/>
         </w:rPr>
-        <w:t xml:space="preserve">Mantenimiento y reparación: Actúan como eventos externos que modifican el sistema. Ambos también requieren </w:t>
-      </w:r>
-      <w:proofErr w:type="spellStart"/>
-      <w:r>
-        <w:rPr>
-          <w:rFonts w:ascii="Arial" w:hAnsi="Arial" w:cs="Arial"/>
-          <w:sz w:val="24"/>
-          <w:szCs w:val="24"/>
-          <w:lang w:val="es-ES"/>
-        </w:rPr>
-        <w:t>mutex</w:t>
-      </w:r>
-      <w:proofErr w:type="spellEnd"/>
-      <w:r>
-        <w:rPr>
-          <w:rFonts w:ascii="Arial" w:hAnsi="Arial" w:cs="Arial"/>
-          <w:sz w:val="24"/>
-          <w:szCs w:val="24"/>
-          <w:lang w:val="es-ES"/>
-        </w:rPr>
-        <w:t xml:space="preserve"> para modificar los estados de impresoras.</w:t>
+        <w:t>Mantenimiento y reparación: Actúan como eventos externos que modifican el sistema. Ambos también requieren mutex para modificar los estados de impresoras.</w:t>
       </w:r>
     </w:p>
     <w:p>
@@ -2117,27 +1828,7 @@
           <w:szCs w:val="24"/>
           <w:lang w:val="es-ES"/>
         </w:rPr>
-        <w:t xml:space="preserve">Todos dependen del </w:t>
-      </w:r>
-      <w:proofErr w:type="spellStart"/>
-      <w:r>
-        <w:rPr>
-          <w:rFonts w:ascii="Arial" w:hAnsi="Arial" w:cs="Arial"/>
-          <w:sz w:val="24"/>
-          <w:szCs w:val="24"/>
-          <w:lang w:val="es-ES"/>
-        </w:rPr>
-        <w:t>mutex</w:t>
-      </w:r>
-      <w:proofErr w:type="spellEnd"/>
-      <w:r>
-        <w:rPr>
-          <w:rFonts w:ascii="Arial" w:hAnsi="Arial" w:cs="Arial"/>
-          <w:sz w:val="24"/>
-          <w:szCs w:val="24"/>
-          <w:lang w:val="es-ES"/>
-        </w:rPr>
-        <w:t xml:space="preserve"> para garantizar consistencia al modificar las estructuras compartidas.</w:t>
+        <w:t>Todos dependen del mutex para garantizar consistencia al modificar las estructuras compartidas.</w:t>
       </w:r>
     </w:p>
     <w:p>
@@ -2345,7 +2036,6 @@
         </w:rPr>
         <w:t xml:space="preserve"> </w:t>
       </w:r>
-      <w:proofErr w:type="spellStart"/>
       <w:r>
         <w:rPr>
           <w:rFonts w:ascii="Arial" w:hAnsi="Arial" w:cs="Arial"/>
@@ -2355,7 +2045,6 @@
         </w:rPr>
         <w:t>pthread.h</w:t>
       </w:r>
-      <w:proofErr w:type="spellEnd"/>
       <w:r>
         <w:rPr>
           <w:rFonts w:ascii="Arial" w:hAnsi="Arial" w:cs="Arial"/>
@@ -2394,7 +2083,6 @@
         </w:rPr>
         <w:tab/>
       </w:r>
-      <w:proofErr w:type="spellStart"/>
       <w:r>
         <w:rPr>
           <w:rFonts w:ascii="Arial" w:hAnsi="Arial" w:cs="Arial"/>
@@ -2411,17 +2099,7 @@
           <w:szCs w:val="24"/>
           <w:lang w:val="es-ES"/>
         </w:rPr>
-        <w:t>emaphore.h</w:t>
-      </w:r>
-      <w:proofErr w:type="spellEnd"/>
-      <w:r>
-        <w:rPr>
-          <w:rFonts w:ascii="Arial" w:hAnsi="Arial" w:cs="Arial"/>
-          <w:sz w:val="24"/>
-          <w:szCs w:val="24"/>
-          <w:lang w:val="es-ES"/>
-        </w:rPr>
-        <w:t>,</w:t>
+        <w:t>emaphore.h,</w:t>
       </w:r>
     </w:p>
     <w:p>
@@ -2452,25 +2130,14 @@
         </w:rPr>
         <w:tab/>
       </w:r>
-      <w:proofErr w:type="spellStart"/>
-      <w:r>
-        <w:rPr>
-          <w:rFonts w:ascii="Arial" w:hAnsi="Arial" w:cs="Arial"/>
-          <w:sz w:val="24"/>
-          <w:szCs w:val="24"/>
-          <w:lang w:val="es-ES"/>
-        </w:rPr>
-        <w:t>unistd.h</w:t>
-      </w:r>
-      <w:proofErr w:type="spellEnd"/>
-      <w:r>
-        <w:rPr>
-          <w:rFonts w:ascii="Arial" w:hAnsi="Arial" w:cs="Arial"/>
-          <w:sz w:val="24"/>
-          <w:szCs w:val="24"/>
-          <w:lang w:val="es-ES"/>
-        </w:rPr>
-        <w:t>,</w:t>
+      <w:r>
+        <w:rPr>
+          <w:rFonts w:ascii="Arial" w:hAnsi="Arial" w:cs="Arial"/>
+          <w:sz w:val="24"/>
+          <w:szCs w:val="24"/>
+          <w:lang w:val="es-ES"/>
+        </w:rPr>
+        <w:t>unistd.h,</w:t>
       </w:r>
     </w:p>
     <w:p>
@@ -2500,26 +2167,7 @@
           <w:lang w:val="es-ES"/>
         </w:rPr>
         <w:tab/>
-      </w:r>
-      <w:proofErr w:type="spellStart"/>
-      <w:r>
-        <w:rPr>
-          <w:rFonts w:ascii="Arial" w:hAnsi="Arial" w:cs="Arial"/>
-          <w:sz w:val="24"/>
-          <w:szCs w:val="24"/>
-          <w:lang w:val="es-ES"/>
-        </w:rPr>
-        <w:t>stdlib.h</w:t>
-      </w:r>
-      <w:proofErr w:type="spellEnd"/>
-      <w:r>
-        <w:rPr>
-          <w:rFonts w:ascii="Arial" w:hAnsi="Arial" w:cs="Arial"/>
-          <w:sz w:val="24"/>
-          <w:szCs w:val="24"/>
-          <w:lang w:val="es-ES"/>
-        </w:rPr>
-        <w:t>,</w:t>
+        <w:t>stdlib.h,</w:t>
       </w:r>
     </w:p>
     <w:p>
@@ -2549,18 +2197,8 @@
           <w:lang w:val="es-ES"/>
         </w:rPr>
         <w:tab/>
-      </w:r>
-      <w:proofErr w:type="spellStart"/>
-      <w:r>
-        <w:rPr>
-          <w:rFonts w:ascii="Arial" w:hAnsi="Arial" w:cs="Arial"/>
-          <w:sz w:val="24"/>
-          <w:szCs w:val="24"/>
-          <w:lang w:val="es-ES"/>
-        </w:rPr>
         <w:t>stdio.h</w:t>
       </w:r>
-      <w:proofErr w:type="spellEnd"/>
     </w:p>
     <w:p>
       <w:pPr>
@@ -2590,18 +2228,8 @@
           <w:lang w:val="es-ES"/>
         </w:rPr>
         <w:tab/>
-      </w:r>
-      <w:proofErr w:type="spellStart"/>
-      <w:r>
-        <w:rPr>
-          <w:rFonts w:ascii="Arial" w:hAnsi="Arial" w:cs="Arial"/>
-          <w:sz w:val="24"/>
-          <w:szCs w:val="24"/>
-          <w:lang w:val="es-ES"/>
-        </w:rPr>
         <w:t>time.h</w:t>
       </w:r>
-      <w:proofErr w:type="spellEnd"/>
     </w:p>
     <w:p>
       <w:pPr>
@@ -2721,10 +2349,10 @@
           <w:szCs w:val="24"/>
         </w:rPr>
         <w:drawing>
-          <wp:inline distT="0" distB="0" distL="0" distR="0" wp14:anchorId="45CF7060" wp14:editId="12D99B66">
-            <wp:extent cx="5612130" cy="4457065"/>
-            <wp:effectExtent l="0" t="0" r="7620" b="635"/>
-            <wp:docPr id="659012719" name="Imagen 2" descr="Texto&#10;&#10;El contenido generado por IA puede ser incorrecto."/>
+          <wp:inline distT="0" distB="0" distL="0" distR="0" wp14:anchorId="1A40D2E3" wp14:editId="050EC01A">
+            <wp:extent cx="5612130" cy="4731385"/>
+            <wp:effectExtent l="0" t="0" r="7620" b="0"/>
+            <wp:docPr id="425361891" name="Imagen 1"/>
             <wp:cNvGraphicFramePr>
               <a:graphicFrameLocks xmlns:a="http://schemas.openxmlformats.org/drawingml/2006/main" noChangeAspect="1"/>
             </wp:cNvGraphicFramePr>
@@ -2732,36 +2360,23 @@
               <a:graphicData uri="http://schemas.openxmlformats.org/drawingml/2006/picture">
                 <pic:pic xmlns:pic="http://schemas.openxmlformats.org/drawingml/2006/picture">
                   <pic:nvPicPr>
-                    <pic:cNvPr id="659012719" name="Imagen 2" descr="Texto&#10;&#10;El contenido generado por IA puede ser incorrecto."/>
-                    <pic:cNvPicPr>
-                      <a:picLocks noChangeAspect="1" noChangeArrowheads="1"/>
-                    </pic:cNvPicPr>
+                    <pic:cNvPr id="425361891" name=""/>
+                    <pic:cNvPicPr/>
                   </pic:nvPicPr>
                   <pic:blipFill>
-                    <a:blip r:embed="rId7">
-                      <a:extLst>
-                        <a:ext uri="{28A0092B-C50C-407E-A947-70E740481C1C}">
-                          <a14:useLocalDpi xmlns:a14="http://schemas.microsoft.com/office/drawing/2010/main" val="0"/>
-                        </a:ext>
-                      </a:extLst>
-                    </a:blip>
-                    <a:srcRect/>
+                    <a:blip r:embed="rId7"/>
                     <a:stretch>
                       <a:fillRect/>
                     </a:stretch>
                   </pic:blipFill>
-                  <pic:spPr bwMode="auto">
+                  <pic:spPr>
                     <a:xfrm>
                       <a:off x="0" y="0"/>
-                      <a:ext cx="5612130" cy="4457065"/>
+                      <a:ext cx="5612130" cy="4731385"/>
                     </a:xfrm>
                     <a:prstGeom prst="rect">
                       <a:avLst/>
                     </a:prstGeom>
-                    <a:noFill/>
-                    <a:ln>
-                      <a:noFill/>
-                    </a:ln>
                   </pic:spPr>
                 </pic:pic>
               </a:graphicData>
@@ -2826,10 +2441,10 @@
           <w:szCs w:val="24"/>
         </w:rPr>
         <w:drawing>
-          <wp:inline distT="0" distB="0" distL="0" distR="0" wp14:anchorId="4682D35E" wp14:editId="65EDEACF">
-            <wp:extent cx="3585096" cy="3494638"/>
+          <wp:inline distT="0" distB="0" distL="0" distR="0" wp14:anchorId="72F2C440" wp14:editId="55CD9C96">
+            <wp:extent cx="3467478" cy="3011974"/>
             <wp:effectExtent l="0" t="0" r="0" b="0"/>
-            <wp:docPr id="1650785430" name="Imagen 4" descr="Interfaz de usuario gráfica, Texto&#10;&#10;El contenido generado por IA puede ser incorrecto."/>
+            <wp:docPr id="1935915321" name="Imagen 1"/>
             <wp:cNvGraphicFramePr>
               <a:graphicFrameLocks xmlns:a="http://schemas.openxmlformats.org/drawingml/2006/main" noChangeAspect="1"/>
             </wp:cNvGraphicFramePr>
@@ -2837,36 +2452,23 @@
               <a:graphicData uri="http://schemas.openxmlformats.org/drawingml/2006/picture">
                 <pic:pic xmlns:pic="http://schemas.openxmlformats.org/drawingml/2006/picture">
                   <pic:nvPicPr>
-                    <pic:cNvPr id="1650785430" name="Imagen 4" descr="Interfaz de usuario gráfica, Texto&#10;&#10;El contenido generado por IA puede ser incorrecto."/>
-                    <pic:cNvPicPr>
-                      <a:picLocks noChangeAspect="1" noChangeArrowheads="1"/>
-                    </pic:cNvPicPr>
+                    <pic:cNvPr id="1935915321" name=""/>
+                    <pic:cNvPicPr/>
                   </pic:nvPicPr>
                   <pic:blipFill>
-                    <a:blip r:embed="rId8" cstate="print">
-                      <a:extLst>
-                        <a:ext uri="{28A0092B-C50C-407E-A947-70E740481C1C}">
-                          <a14:useLocalDpi xmlns:a14="http://schemas.microsoft.com/office/drawing/2010/main" val="0"/>
-                        </a:ext>
-                      </a:extLst>
-                    </a:blip>
-                    <a:srcRect/>
+                    <a:blip r:embed="rId8"/>
                     <a:stretch>
                       <a:fillRect/>
                     </a:stretch>
                   </pic:blipFill>
-                  <pic:spPr bwMode="auto">
+                  <pic:spPr>
                     <a:xfrm>
                       <a:off x="0" y="0"/>
-                      <a:ext cx="3606583" cy="3515583"/>
+                      <a:ext cx="3482324" cy="3024869"/>
                     </a:xfrm>
                     <a:prstGeom prst="rect">
                       <a:avLst/>
                     </a:prstGeom>
-                    <a:noFill/>
-                    <a:ln>
-                      <a:noFill/>
-                    </a:ln>
                   </pic:spPr>
                 </pic:pic>
               </a:graphicData>
@@ -2902,10 +2504,10 @@
           <w:szCs w:val="24"/>
         </w:rPr>
         <w:drawing>
-          <wp:inline distT="0" distB="0" distL="0" distR="0" wp14:anchorId="0D2C53FE" wp14:editId="40DC7E81">
-            <wp:extent cx="3639493" cy="3427004"/>
-            <wp:effectExtent l="0" t="0" r="0" b="2540"/>
-            <wp:docPr id="772980260" name="Imagen 6" descr="Texto&#10;&#10;El contenido generado por IA puede ser incorrecto."/>
+          <wp:inline distT="0" distB="0" distL="0" distR="0" wp14:anchorId="304D5E34" wp14:editId="725F859C">
+            <wp:extent cx="3903385" cy="3630439"/>
+            <wp:effectExtent l="0" t="0" r="1905" b="8255"/>
+            <wp:docPr id="1603473521" name="Imagen 1" descr="Texto&#10;&#10;El contenido generado por IA puede ser incorrecto."/>
             <wp:cNvGraphicFramePr>
               <a:graphicFrameLocks xmlns:a="http://schemas.openxmlformats.org/drawingml/2006/main" noChangeAspect="1"/>
             </wp:cNvGraphicFramePr>
@@ -2913,36 +2515,23 @@
               <a:graphicData uri="http://schemas.openxmlformats.org/drawingml/2006/picture">
                 <pic:pic xmlns:pic="http://schemas.openxmlformats.org/drawingml/2006/picture">
                   <pic:nvPicPr>
-                    <pic:cNvPr id="772980260" name="Imagen 6" descr="Texto&#10;&#10;El contenido generado por IA puede ser incorrecto."/>
-                    <pic:cNvPicPr>
-                      <a:picLocks noChangeAspect="1" noChangeArrowheads="1"/>
-                    </pic:cNvPicPr>
+                    <pic:cNvPr id="1603473521" name="Imagen 1" descr="Texto&#10;&#10;El contenido generado por IA puede ser incorrecto."/>
+                    <pic:cNvPicPr/>
                   </pic:nvPicPr>
                   <pic:blipFill>
-                    <a:blip r:embed="rId9" cstate="print">
-                      <a:extLst>
-                        <a:ext uri="{28A0092B-C50C-407E-A947-70E740481C1C}">
-                          <a14:useLocalDpi xmlns:a14="http://schemas.microsoft.com/office/drawing/2010/main" val="0"/>
-                        </a:ext>
-                      </a:extLst>
-                    </a:blip>
-                    <a:srcRect/>
+                    <a:blip r:embed="rId9"/>
                     <a:stretch>
                       <a:fillRect/>
                     </a:stretch>
                   </pic:blipFill>
-                  <pic:spPr bwMode="auto">
+                  <pic:spPr>
                     <a:xfrm>
                       <a:off x="0" y="0"/>
-                      <a:ext cx="3647795" cy="3434821"/>
+                      <a:ext cx="3927420" cy="3652793"/>
                     </a:xfrm>
                     <a:prstGeom prst="rect">
                       <a:avLst/>
                     </a:prstGeom>
-                    <a:noFill/>
-                    <a:ln>
-                      <a:noFill/>
-                    </a:ln>
                   </pic:spPr>
                 </pic:pic>
               </a:graphicData>
@@ -2985,10 +2574,10 @@
         </w:rPr>
         <w:lastRenderedPageBreak/>
         <w:drawing>
-          <wp:inline distT="0" distB="0" distL="0" distR="0" wp14:anchorId="7CD5E47A" wp14:editId="46C533C0">
-            <wp:extent cx="5612130" cy="1913890"/>
-            <wp:effectExtent l="0" t="0" r="7620" b="0"/>
-            <wp:docPr id="2029591900" name="Imagen 8" descr="Texto&#10;&#10;El contenido generado por IA puede ser incorrecto."/>
+          <wp:inline distT="0" distB="0" distL="0" distR="0" wp14:anchorId="05D9DACB" wp14:editId="59586B72">
+            <wp:extent cx="3313569" cy="3043624"/>
+            <wp:effectExtent l="0" t="0" r="1270" b="4445"/>
+            <wp:docPr id="641595232" name="Imagen 1" descr="Texto&#10;&#10;El contenido generado por IA puede ser incorrecto."/>
             <wp:cNvGraphicFramePr>
               <a:graphicFrameLocks xmlns:a="http://schemas.openxmlformats.org/drawingml/2006/main" noChangeAspect="1"/>
             </wp:cNvGraphicFramePr>
@@ -2996,36 +2585,23 @@
               <a:graphicData uri="http://schemas.openxmlformats.org/drawingml/2006/picture">
                 <pic:pic xmlns:pic="http://schemas.openxmlformats.org/drawingml/2006/picture">
                   <pic:nvPicPr>
-                    <pic:cNvPr id="2029591900" name="Imagen 8" descr="Texto&#10;&#10;El contenido generado por IA puede ser incorrecto."/>
-                    <pic:cNvPicPr>
-                      <a:picLocks noChangeAspect="1" noChangeArrowheads="1"/>
-                    </pic:cNvPicPr>
+                    <pic:cNvPr id="641595232" name="Imagen 1" descr="Texto&#10;&#10;El contenido generado por IA puede ser incorrecto."/>
+                    <pic:cNvPicPr/>
                   </pic:nvPicPr>
                   <pic:blipFill>
-                    <a:blip r:embed="rId10">
-                      <a:extLst>
-                        <a:ext uri="{28A0092B-C50C-407E-A947-70E740481C1C}">
-                          <a14:useLocalDpi xmlns:a14="http://schemas.microsoft.com/office/drawing/2010/main" val="0"/>
-                        </a:ext>
-                      </a:extLst>
-                    </a:blip>
-                    <a:srcRect/>
+                    <a:blip r:embed="rId10"/>
                     <a:stretch>
                       <a:fillRect/>
                     </a:stretch>
                   </pic:blipFill>
-                  <pic:spPr bwMode="auto">
+                  <pic:spPr>
                     <a:xfrm>
                       <a:off x="0" y="0"/>
-                      <a:ext cx="5612130" cy="1913890"/>
+                      <a:ext cx="3321984" cy="3051354"/>
                     </a:xfrm>
                     <a:prstGeom prst="rect">
                       <a:avLst/>
                     </a:prstGeom>
-                    <a:noFill/>
-                    <a:ln>
-                      <a:noFill/>
-                    </a:ln>
                   </pic:spPr>
                 </pic:pic>
               </a:graphicData>
@@ -3036,6 +2612,58 @@
     </w:p>
     <w:p>
       <w:pPr>
+        <w:jc w:val="center"/>
+        <w:rPr>
+          <w:rFonts w:ascii="Arial" w:hAnsi="Arial" w:cs="Arial"/>
+          <w:sz w:val="24"/>
+          <w:szCs w:val="24"/>
+        </w:rPr>
+      </w:pPr>
+      <w:r>
+        <w:rPr>
+          <w:rFonts w:ascii="Arial" w:hAnsi="Arial" w:cs="Arial"/>
+          <w:sz w:val="24"/>
+          <w:szCs w:val="24"/>
+        </w:rPr>
+        <w:drawing>
+          <wp:inline distT="0" distB="0" distL="0" distR="0" wp14:anchorId="24E1BA54" wp14:editId="71828C1E">
+            <wp:extent cx="3702868" cy="3272585"/>
+            <wp:effectExtent l="0" t="0" r="0" b="4445"/>
+            <wp:docPr id="1052535965" name="Imagen 1" descr="Texto&#10;&#10;El contenido generado por IA puede ser incorrecto."/>
+            <wp:cNvGraphicFramePr>
+              <a:graphicFrameLocks xmlns:a="http://schemas.openxmlformats.org/drawingml/2006/main" noChangeAspect="1"/>
+            </wp:cNvGraphicFramePr>
+            <a:graphic xmlns:a="http://schemas.openxmlformats.org/drawingml/2006/main">
+              <a:graphicData uri="http://schemas.openxmlformats.org/drawingml/2006/picture">
+                <pic:pic xmlns:pic="http://schemas.openxmlformats.org/drawingml/2006/picture">
+                  <pic:nvPicPr>
+                    <pic:cNvPr id="1052535965" name="Imagen 1" descr="Texto&#10;&#10;El contenido generado por IA puede ser incorrecto."/>
+                    <pic:cNvPicPr/>
+                  </pic:nvPicPr>
+                  <pic:blipFill>
+                    <a:blip r:embed="rId11"/>
+                    <a:stretch>
+                      <a:fillRect/>
+                    </a:stretch>
+                  </pic:blipFill>
+                  <pic:spPr>
+                    <a:xfrm>
+                      <a:off x="0" y="0"/>
+                      <a:ext cx="3718950" cy="3286798"/>
+                    </a:xfrm>
+                    <a:prstGeom prst="rect">
+                      <a:avLst/>
+                    </a:prstGeom>
+                  </pic:spPr>
+                </pic:pic>
+              </a:graphicData>
+            </a:graphic>
+          </wp:inline>
+        </w:drawing>
+      </w:r>
+    </w:p>
+    <w:p>
+      <w:pPr>
         <w:jc w:val="both"/>
         <w:rPr>
           <w:rFonts w:ascii="Arial" w:hAnsi="Arial" w:cs="Arial"/>
@@ -3051,6 +2679,14 @@
         </w:rPr>
         <w:t>Con 50 usuarios</w:t>
       </w:r>
+      <w:r>
+        <w:rPr>
+          <w:rFonts w:ascii="Arial" w:hAnsi="Arial" w:cs="Arial"/>
+          <w:sz w:val="24"/>
+          <w:szCs w:val="24"/>
+        </w:rPr>
+        <w:t xml:space="preserve"> (antes de el mapa de impresoras)</w:t>
+      </w:r>
     </w:p>
     <w:p>
       <w:pPr>
@@ -3064,11 +2700,13 @@
       <w:r>
         <w:rPr>
           <w:rFonts w:ascii="Arial" w:hAnsi="Arial" w:cs="Arial"/>
-          <w:sz w:val="24"/>
-          <w:szCs w:val="24"/>
-        </w:rPr>
+          <w:noProof/>
+          <w:sz w:val="24"/>
+          <w:szCs w:val="24"/>
+        </w:rPr>
+        <w:lastRenderedPageBreak/>
         <w:drawing>
-          <wp:inline distT="0" distB="0" distL="0" distR="0" wp14:anchorId="19F63C30" wp14:editId="1DAAFC50">
+          <wp:inline distT="0" distB="0" distL="0" distR="0" wp14:anchorId="19F63C30" wp14:editId="1C409640">
             <wp:extent cx="4336610" cy="2150639"/>
             <wp:effectExtent l="0" t="0" r="6985" b="2540"/>
             <wp:docPr id="1552848464" name="Imagen 10" descr="Texto&#10;&#10;El contenido generado por IA puede ser incorrecto."/>
@@ -3085,7 +2723,7 @@
                     </pic:cNvPicPr>
                   </pic:nvPicPr>
                   <pic:blipFill>
-                    <a:blip r:embed="rId11" cstate="print">
+                    <a:blip r:embed="rId12" cstate="print">
                       <a:extLst>
                         <a:ext uri="{28A0092B-C50C-407E-A947-70E740481C1C}">
                           <a14:useLocalDpi xmlns:a14="http://schemas.microsoft.com/office/drawing/2010/main" val="0"/>
@@ -3129,11 +2767,12 @@
       <w:r>
         <w:rPr>
           <w:rFonts w:ascii="Arial" w:hAnsi="Arial" w:cs="Arial"/>
+          <w:noProof/>
           <w:sz w:val="24"/>
           <w:szCs w:val="24"/>
         </w:rPr>
         <w:drawing>
-          <wp:inline distT="0" distB="0" distL="0" distR="0" wp14:anchorId="3762504D" wp14:editId="2D2C75AB">
+          <wp:inline distT="0" distB="0" distL="0" distR="0" wp14:anchorId="3762504D" wp14:editId="0BC4E98E">
             <wp:extent cx="4445252" cy="3359841"/>
             <wp:effectExtent l="0" t="0" r="0" b="0"/>
             <wp:docPr id="411749600" name="Imagen 12" descr="Texto&#10;&#10;El contenido generado por IA puede ser incorrecto."/>
@@ -3150,7 +2789,7 @@
                     </pic:cNvPicPr>
                   </pic:nvPicPr>
                   <pic:blipFill>
-                    <a:blip r:embed="rId12" cstate="print">
+                    <a:blip r:embed="rId13" cstate="print">
                       <a:extLst>
                         <a:ext uri="{28A0092B-C50C-407E-A947-70E740481C1C}">
                           <a14:useLocalDpi xmlns:a14="http://schemas.microsoft.com/office/drawing/2010/main" val="0"/>
@@ -3204,6 +2843,7 @@
       <w:r>
         <w:rPr>
           <w:rFonts w:ascii="Arial" w:hAnsi="Arial" w:cs="Arial"/>
+          <w:noProof/>
           <w:sz w:val="24"/>
           <w:szCs w:val="24"/>
         </w:rPr>
@@ -3226,7 +2866,7 @@
                     </pic:cNvPicPr>
                   </pic:nvPicPr>
                   <pic:blipFill>
-                    <a:blip r:embed="rId13">
+                    <a:blip r:embed="rId14">
                       <a:extLst>
                         <a:ext uri="{28A0092B-C50C-407E-A947-70E740481C1C}">
                           <a14:useLocalDpi xmlns:a14="http://schemas.microsoft.com/office/drawing/2010/main" val="0"/>
@@ -3270,6 +2910,7 @@
       <w:r>
         <w:rPr>
           <w:rFonts w:ascii="Arial" w:hAnsi="Arial" w:cs="Arial"/>
+          <w:noProof/>
           <w:sz w:val="24"/>
           <w:szCs w:val="24"/>
         </w:rPr>
@@ -3291,7 +2932,7 @@
                     </pic:cNvPicPr>
                   </pic:nvPicPr>
                   <pic:blipFill>
-                    <a:blip r:embed="rId14">
+                    <a:blip r:embed="rId15">
                       <a:extLst>
                         <a:ext uri="{28A0092B-C50C-407E-A947-70E740481C1C}">
                           <a14:useLocalDpi xmlns:a14="http://schemas.microsoft.com/office/drawing/2010/main" val="0"/>
@@ -3324,8 +2965,8 @@
       </w:r>
     </w:p>
     <w:sectPr>
-      <w:headerReference w:type="default" r:id="rId15"/>
-      <w:footerReference w:type="default" r:id="rId16"/>
+      <w:headerReference w:type="default" r:id="rId16"/>
+      <w:footerReference w:type="default" r:id="rId17"/>
       <w:pgSz w:w="12240" w:h="15840"/>
       <w:pgMar w:top="1417" w:right="1701" w:bottom="1417" w:left="1701" w:header="708" w:footer="708" w:gutter="0"/>
       <w:cols w:space="708"/>
@@ -3461,20 +3102,7 @@
         <w:lang w:val="es-ES"/>
       </w:rPr>
       <w:tab/>
-    </w:r>
-    <w:proofErr w:type="spellStart"/>
-    <w:r>
-      <w:rPr>
-        <w:lang w:val="es-ES"/>
-      </w:rPr>
-      <w:t>Gpo</w:t>
-    </w:r>
-    <w:proofErr w:type="spellEnd"/>
-    <w:r>
-      <w:rPr>
-        <w:lang w:val="es-ES"/>
-      </w:rPr>
-      <w:t>: 6</w:t>
+      <w:t>Gpo: 6</w:t>
     </w:r>
   </w:p>
 </w:hdr>
@@ -4318,6 +3946,7 @@
   <w:style w:type="character" w:default="1" w:styleId="Fuentedeprrafopredeter">
     <w:name w:val="Default Paragraph Font"/>
     <w:uiPriority w:val="1"/>
+    <w:semiHidden/>
     <w:unhideWhenUsed/>
   </w:style>
   <w:style w:type="table" w:default="1" w:styleId="Tablanormal">

</xml_diff>